<commit_message>
Correction in workflow diagram
</commit_message>
<xml_diff>
--- a/development/ShareStats_Check_List_per_item_incl_FlowChart-EN-version.docx
+++ b/development/ShareStats_Check_List_per_item_incl_FlowChart-EN-version.docx
@@ -1,6 +1,6 @@
 
 <file path=word/document.xml><?xml version="1.0" encoding="utf-8"?>
-<w:document xmlns:wpc="http://schemas.microsoft.com/office/word/2010/wordprocessingCanvas" xmlns:cx="http://schemas.microsoft.com/office/drawing/2014/chartex" xmlns:cx1="http://schemas.microsoft.com/office/drawing/2015/9/8/chartex" xmlns:cx2="http://schemas.microsoft.com/office/drawing/2015/10/21/chartex" xmlns:cx3="http://schemas.microsoft.com/office/drawing/2016/5/9/chartex" xmlns:cx4="http://schemas.microsoft.com/office/drawing/2016/5/10/chartex" xmlns:cx5="http://schemas.microsoft.com/office/drawing/2016/5/11/chartex" xmlns:cx6="http://schemas.microsoft.com/office/drawing/2016/5/12/chartex" xmlns:cx7="http://schemas.microsoft.com/office/drawing/2016/5/13/chartex" xmlns:cx8="http://schemas.microsoft.com/office/drawing/2016/5/14/chartex" xmlns:mc="http://schemas.openxmlformats.org/markup-compatibility/2006" xmlns:aink="http://schemas.microsoft.com/office/drawing/2016/ink" xmlns:am3d="http://schemas.microsoft.com/office/drawing/2017/model3d" xmlns:o="urn:schemas-microsoft-com:office:office" xmlns:oel="http://schemas.microsoft.com/office/2019/extlst" xmlns:r="http://schemas.openxmlformats.org/officeDocument/2006/relationships" xmlns:m="http://schemas.openxmlformats.org/officeDocument/2006/math" xmlns:v="urn:schemas-microsoft-com:vml" xmlns:wp14="http://schemas.microsoft.com/office/word/2010/wordprocessingDrawing" xmlns:wp="http://schemas.openxmlformats.org/drawingml/2006/wordprocessingDrawing" xmlns:w10="urn:schemas-microsoft-com:office:word" xmlns:w="http://schemas.openxmlformats.org/wordprocessingml/2006/main" xmlns:w14="http://schemas.microsoft.com/office/word/2010/wordml" xmlns:w15="http://schemas.microsoft.com/office/word/2012/wordml" xmlns:w16cex="http://schemas.microsoft.com/office/word/2018/wordml/cex" xmlns:w16cid="http://schemas.microsoft.com/office/word/2016/wordml/cid" xmlns:w16="http://schemas.microsoft.com/office/word/2018/wordml" xmlns:w16sdtdh="http://schemas.microsoft.com/office/word/2020/wordml/sdtdatahash" xmlns:w16se="http://schemas.microsoft.com/office/word/2015/wordml/symex" xmlns:wpg="http://schemas.microsoft.com/office/word/2010/wordprocessingGroup" xmlns:wpi="http://schemas.microsoft.com/office/word/2010/wordprocessingInk" xmlns:wne="http://schemas.microsoft.com/office/word/2006/wordml" xmlns:wps="http://schemas.microsoft.com/office/word/2010/wordprocessingShape" mc:Ignorable="w14 w15 w16se w16cid w16 w16cex w16sdtdh wp14">
+<w:document xmlns:wpc="http://schemas.microsoft.com/office/word/2010/wordprocessingCanvas" xmlns:cx="http://schemas.microsoft.com/office/drawing/2014/chartex" xmlns:cx1="http://schemas.microsoft.com/office/drawing/2015/9/8/chartex" xmlns:cx2="http://schemas.microsoft.com/office/drawing/2015/10/21/chartex" xmlns:cx3="http://schemas.microsoft.com/office/drawing/2016/5/9/chartex" xmlns:cx4="http://schemas.microsoft.com/office/drawing/2016/5/10/chartex" xmlns:cx5="http://schemas.microsoft.com/office/drawing/2016/5/11/chartex" xmlns:cx6="http://schemas.microsoft.com/office/drawing/2016/5/12/chartex" xmlns:cx7="http://schemas.microsoft.com/office/drawing/2016/5/13/chartex" xmlns:cx8="http://schemas.microsoft.com/office/drawing/2016/5/14/chartex" xmlns:mc="http://schemas.openxmlformats.org/markup-compatibility/2006" xmlns:aink="http://schemas.microsoft.com/office/drawing/2016/ink" xmlns:am3d="http://schemas.microsoft.com/office/drawing/2017/model3d" xmlns:o="urn:schemas-microsoft-com:office:office" xmlns:oel="http://schemas.microsoft.com/office/2019/extlst" xmlns:r="http://schemas.openxmlformats.org/officeDocument/2006/relationships" xmlns:m="http://schemas.openxmlformats.org/officeDocument/2006/math" xmlns:v="urn:schemas-microsoft-com:vml" xmlns:wp14="http://schemas.microsoft.com/office/word/2010/wordprocessingDrawing" xmlns:wp="http://schemas.openxmlformats.org/drawingml/2006/wordprocessingDrawing" xmlns:w10="urn:schemas-microsoft-com:office:word" xmlns:w="http://schemas.openxmlformats.org/wordprocessingml/2006/main" xmlns:w14="http://schemas.microsoft.com/office/word/2010/wordml" xmlns:w15="http://schemas.microsoft.com/office/word/2012/wordml" xmlns:w16cex="http://schemas.microsoft.com/office/word/2018/wordml/cex" xmlns:w16cid="http://schemas.microsoft.com/office/word/2016/wordml/cid" xmlns:w16="http://schemas.microsoft.com/office/word/2018/wordml" xmlns:w16du="http://schemas.microsoft.com/office/word/2023/wordml/word16du" xmlns:w16sdtdh="http://schemas.microsoft.com/office/word/2020/wordml/sdtdatahash" xmlns:w16sdtfl="http://schemas.microsoft.com/office/word/2024/wordml/sdtformatlock" xmlns:w16se="http://schemas.microsoft.com/office/word/2015/wordml/symex" xmlns:wpg="http://schemas.microsoft.com/office/word/2010/wordprocessingGroup" xmlns:wpi="http://schemas.microsoft.com/office/word/2010/wordprocessingInk" xmlns:wne="http://schemas.microsoft.com/office/word/2006/wordml" xmlns:wps="http://schemas.microsoft.com/office/word/2010/wordprocessingShape" mc:Ignorable="w14 w15 w16se w16cid w16 w16cex w16sdtdh w16sdtfl w16du wp14">
   <w:body>
     <w:p>
       <w:pPr>
@@ -190,7 +190,7 @@
           <w:lang w:val="en-GB"/>
         </w:rPr>
         <w:drawing>
-          <wp:inline distT="0" distB="0" distL="0" distR="0" wp14:anchorId="062F2B61" wp14:editId="64AB14E3">
+          <wp:inline distT="0" distB="0" distL="0" distR="0" wp14:anchorId="062F2B61" wp14:editId="62241C6E">
             <wp:extent cx="5572125" cy="7258050"/>
             <wp:effectExtent l="0" t="0" r="0" b="6350"/>
             <wp:docPr id="23" name="Diagram 23"/>
@@ -1303,23 +1303,7 @@
           <w:rFonts w:eastAsiaTheme="majorEastAsia" w:cstheme="minorHAnsi"/>
           <w:lang w:val="en-US"/>
         </w:rPr>
-        <w:t xml:space="preserve"> as many </w:t>
-      </w:r>
-      <w:proofErr w:type="gramStart"/>
-      <w:r>
-        <w:rPr>
-          <w:rFonts w:eastAsiaTheme="majorEastAsia" w:cstheme="minorHAnsi"/>
-          <w:lang w:val="en-US"/>
-        </w:rPr>
-        <w:t>words</w:t>
-      </w:r>
-      <w:proofErr w:type="gramEnd"/>
-      <w:r>
-        <w:rPr>
-          <w:rFonts w:eastAsiaTheme="majorEastAsia" w:cstheme="minorHAnsi"/>
-          <w:lang w:val="en-US"/>
-        </w:rPr>
-        <w:t xml:space="preserve"> </w:t>
+        <w:t xml:space="preserve"> as many words </w:t>
       </w:r>
       <w:r>
         <w:rPr>
@@ -2079,25 +2063,7 @@
           <w:color w:val="000000" w:themeColor="text1"/>
           <w:lang w:val="en-US"/>
         </w:rPr>
-        <w:t xml:space="preserve">When using an external source (for example graphs, </w:t>
-      </w:r>
-      <w:proofErr w:type="gramStart"/>
-      <w:r>
-        <w:rPr>
-          <w:rFonts w:eastAsiaTheme="majorEastAsia" w:cstheme="minorHAnsi"/>
-          <w:color w:val="000000" w:themeColor="text1"/>
-          <w:lang w:val="en-US"/>
-        </w:rPr>
-        <w:t>figures</w:t>
-      </w:r>
-      <w:proofErr w:type="gramEnd"/>
-      <w:r>
-        <w:rPr>
-          <w:rFonts w:eastAsiaTheme="majorEastAsia" w:cstheme="minorHAnsi"/>
-          <w:color w:val="000000" w:themeColor="text1"/>
-          <w:lang w:val="en-US"/>
-        </w:rPr>
-        <w:t xml:space="preserve"> or datasets), the proper citation is given.</w:t>
+        <w:t>When using an external source (for example graphs, figures or datasets), the proper citation is given.</w:t>
       </w:r>
     </w:p>
     <w:bookmarkEnd w:id="0"/>
@@ -2787,7 +2753,7 @@
 </file>
 
 <file path=word/numbering.xml><?xml version="1.0" encoding="utf-8"?>
-<w:numbering xmlns:wpc="http://schemas.microsoft.com/office/word/2010/wordprocessingCanvas" xmlns:cx="http://schemas.microsoft.com/office/drawing/2014/chartex" xmlns:cx1="http://schemas.microsoft.com/office/drawing/2015/9/8/chartex" xmlns:cx2="http://schemas.microsoft.com/office/drawing/2015/10/21/chartex" xmlns:cx3="http://schemas.microsoft.com/office/drawing/2016/5/9/chartex" xmlns:cx4="http://schemas.microsoft.com/office/drawing/2016/5/10/chartex" xmlns:cx5="http://schemas.microsoft.com/office/drawing/2016/5/11/chartex" xmlns:cx6="http://schemas.microsoft.com/office/drawing/2016/5/12/chartex" xmlns:cx7="http://schemas.microsoft.com/office/drawing/2016/5/13/chartex" xmlns:cx8="http://schemas.microsoft.com/office/drawing/2016/5/14/chartex" xmlns:mc="http://schemas.openxmlformats.org/markup-compatibility/2006" xmlns:aink="http://schemas.microsoft.com/office/drawing/2016/ink" xmlns:am3d="http://schemas.microsoft.com/office/drawing/2017/model3d" xmlns:o="urn:schemas-microsoft-com:office:office" xmlns:oel="http://schemas.microsoft.com/office/2019/extlst" xmlns:r="http://schemas.openxmlformats.org/officeDocument/2006/relationships" xmlns:m="http://schemas.openxmlformats.org/officeDocument/2006/math" xmlns:v="urn:schemas-microsoft-com:vml" xmlns:wp14="http://schemas.microsoft.com/office/word/2010/wordprocessingDrawing" xmlns:wp="http://schemas.openxmlformats.org/drawingml/2006/wordprocessingDrawing" xmlns:w10="urn:schemas-microsoft-com:office:word" xmlns:w="http://schemas.openxmlformats.org/wordprocessingml/2006/main" xmlns:w14="http://schemas.microsoft.com/office/word/2010/wordml" xmlns:w15="http://schemas.microsoft.com/office/word/2012/wordml" xmlns:w16cex="http://schemas.microsoft.com/office/word/2018/wordml/cex" xmlns:w16cid="http://schemas.microsoft.com/office/word/2016/wordml/cid" xmlns:w16="http://schemas.microsoft.com/office/word/2018/wordml" xmlns:w16sdtdh="http://schemas.microsoft.com/office/word/2020/wordml/sdtdatahash" xmlns:w16se="http://schemas.microsoft.com/office/word/2015/wordml/symex" xmlns:wpg="http://schemas.microsoft.com/office/word/2010/wordprocessingGroup" xmlns:wpi="http://schemas.microsoft.com/office/word/2010/wordprocessingInk" xmlns:wne="http://schemas.microsoft.com/office/word/2006/wordml" xmlns:wps="http://schemas.microsoft.com/office/word/2010/wordprocessingShape" mc:Ignorable="w14 w15 w16se w16cid w16 w16cex w16sdtdh wp14">
+<w:numbering xmlns:wpc="http://schemas.microsoft.com/office/word/2010/wordprocessingCanvas" xmlns:cx="http://schemas.microsoft.com/office/drawing/2014/chartex" xmlns:cx1="http://schemas.microsoft.com/office/drawing/2015/9/8/chartex" xmlns:cx2="http://schemas.microsoft.com/office/drawing/2015/10/21/chartex" xmlns:cx3="http://schemas.microsoft.com/office/drawing/2016/5/9/chartex" xmlns:cx4="http://schemas.microsoft.com/office/drawing/2016/5/10/chartex" xmlns:cx5="http://schemas.microsoft.com/office/drawing/2016/5/11/chartex" xmlns:cx6="http://schemas.microsoft.com/office/drawing/2016/5/12/chartex" xmlns:cx7="http://schemas.microsoft.com/office/drawing/2016/5/13/chartex" xmlns:cx8="http://schemas.microsoft.com/office/drawing/2016/5/14/chartex" xmlns:mc="http://schemas.openxmlformats.org/markup-compatibility/2006" xmlns:aink="http://schemas.microsoft.com/office/drawing/2016/ink" xmlns:am3d="http://schemas.microsoft.com/office/drawing/2017/model3d" xmlns:o="urn:schemas-microsoft-com:office:office" xmlns:oel="http://schemas.microsoft.com/office/2019/extlst" xmlns:r="http://schemas.openxmlformats.org/officeDocument/2006/relationships" xmlns:m="http://schemas.openxmlformats.org/officeDocument/2006/math" xmlns:v="urn:schemas-microsoft-com:vml" xmlns:wp14="http://schemas.microsoft.com/office/word/2010/wordprocessingDrawing" xmlns:wp="http://schemas.openxmlformats.org/drawingml/2006/wordprocessingDrawing" xmlns:w10="urn:schemas-microsoft-com:office:word" xmlns:w="http://schemas.openxmlformats.org/wordprocessingml/2006/main" xmlns:w14="http://schemas.microsoft.com/office/word/2010/wordml" xmlns:w15="http://schemas.microsoft.com/office/word/2012/wordml" xmlns:w16cex="http://schemas.microsoft.com/office/word/2018/wordml/cex" xmlns:w16cid="http://schemas.microsoft.com/office/word/2016/wordml/cid" xmlns:w16="http://schemas.microsoft.com/office/word/2018/wordml" xmlns:w16du="http://schemas.microsoft.com/office/word/2023/wordml/word16du" xmlns:w16sdtdh="http://schemas.microsoft.com/office/word/2020/wordml/sdtdatahash" xmlns:w16sdtfl="http://schemas.microsoft.com/office/word/2024/wordml/sdtformatlock" xmlns:w16se="http://schemas.microsoft.com/office/word/2015/wordml/symex" xmlns:wpg="http://schemas.microsoft.com/office/word/2010/wordprocessingGroup" xmlns:wpi="http://schemas.microsoft.com/office/word/2010/wordprocessingInk" xmlns:wne="http://schemas.microsoft.com/office/word/2006/wordml" xmlns:wps="http://schemas.microsoft.com/office/word/2010/wordprocessingShape" mc:Ignorable="w14 w15 w16se w16cid w16 w16cex w16sdtdh w16sdtfl w16du wp14">
   <w:abstractNum w:abstractNumId="0" w15:restartNumberingAfterBreak="0">
     <w:nsid w:val="0433397D"/>
     <w:multiLevelType w:val="hybridMultilevel"/>
@@ -4857,7 +4823,7 @@
 </file>
 
 <file path=word/styles.xml><?xml version="1.0" encoding="utf-8"?>
-<w:styles xmlns:mc="http://schemas.openxmlformats.org/markup-compatibility/2006" xmlns:r="http://schemas.openxmlformats.org/officeDocument/2006/relationships" xmlns:w="http://schemas.openxmlformats.org/wordprocessingml/2006/main" xmlns:w14="http://schemas.microsoft.com/office/word/2010/wordml" xmlns:w15="http://schemas.microsoft.com/office/word/2012/wordml" xmlns:w16cex="http://schemas.microsoft.com/office/word/2018/wordml/cex" xmlns:w16cid="http://schemas.microsoft.com/office/word/2016/wordml/cid" xmlns:w16="http://schemas.microsoft.com/office/word/2018/wordml" xmlns:w16sdtdh="http://schemas.microsoft.com/office/word/2020/wordml/sdtdatahash" xmlns:w16se="http://schemas.microsoft.com/office/word/2015/wordml/symex" mc:Ignorable="w14 w15 w16se w16cid w16 w16cex w16sdtdh">
+<w:styles xmlns:mc="http://schemas.openxmlformats.org/markup-compatibility/2006" xmlns:r="http://schemas.openxmlformats.org/officeDocument/2006/relationships" xmlns:w="http://schemas.openxmlformats.org/wordprocessingml/2006/main" xmlns:w14="http://schemas.microsoft.com/office/word/2010/wordml" xmlns:w15="http://schemas.microsoft.com/office/word/2012/wordml" xmlns:w16cex="http://schemas.microsoft.com/office/word/2018/wordml/cex" xmlns:w16cid="http://schemas.microsoft.com/office/word/2016/wordml/cid" xmlns:w16="http://schemas.microsoft.com/office/word/2018/wordml" xmlns:w16du="http://schemas.microsoft.com/office/word/2023/wordml/word16du" xmlns:w16sdtdh="http://schemas.microsoft.com/office/word/2020/wordml/sdtdatahash" xmlns:w16sdtfl="http://schemas.microsoft.com/office/word/2024/wordml/sdtformatlock" xmlns:w16se="http://schemas.microsoft.com/office/word/2015/wordml/symex" mc:Ignorable="w14 w15 w16se w16cid w16 w16cex w16sdtdh w16sdtfl w16du">
   <w:docDefaults>
     <w:rPrDefault>
       <w:rPr>
@@ -6462,21 +6428,6 @@
             </a:rPr>
             <a:t>Add labels and taxonomy</a:t>
           </a:r>
-          <a:br>
-            <a:rPr lang="en-US" sz="1050">
-              <a:solidFill>
-                <a:sysClr val="windowText" lastClr="000000"/>
-              </a:solidFill>
-            </a:rPr>
-          </a:br>
-          <a:r>
-            <a:rPr lang="en-US" sz="1050">
-              <a:solidFill>
-                <a:sysClr val="windowText" lastClr="000000"/>
-              </a:solidFill>
-            </a:rPr>
-            <a:t>(including Garfield labels)</a:t>
-          </a:r>
           <a:endParaRPr lang="nl-NL" sz="1050">
             <a:solidFill>
               <a:sysClr val="windowText" lastClr="000000"/>
@@ -7641,21 +7592,6 @@
             </a:rPr>
             <a:t>Add labels and taxonomy</a:t>
           </a:r>
-          <a:br>
-            <a:rPr lang="en-US" sz="1050" kern="1200">
-              <a:solidFill>
-                <a:sysClr val="windowText" lastClr="000000"/>
-              </a:solidFill>
-            </a:rPr>
-          </a:br>
-          <a:r>
-            <a:rPr lang="en-US" sz="1050" kern="1200">
-              <a:solidFill>
-                <a:sysClr val="windowText" lastClr="000000"/>
-              </a:solidFill>
-            </a:rPr>
-            <a:t>(including Garfield labels)</a:t>
-          </a:r>
           <a:endParaRPr lang="nl-NL" sz="1050" kern="1200">
             <a:solidFill>
               <a:sysClr val="windowText" lastClr="000000"/>
@@ -9757,12 +9693,9 @@
 </file>
 
 <file path=customXml/item1.xml><?xml version="1.0" encoding="utf-8"?>
-<?mso-contentType ?>
-<FormTemplates xmlns="http://schemas.microsoft.com/sharepoint/v3/contenttype/forms">
-  <Display>DocumentLibraryForm</Display>
-  <Edit>DocumentLibraryForm</Edit>
-  <New>DocumentLibraryForm</New>
-</FormTemplates>
+<p:properties xmlns:p="http://schemas.microsoft.com/office/2006/metadata/properties" xmlns:xsi="http://www.w3.org/2001/XMLSchema-instance" xmlns:pc="http://schemas.microsoft.com/office/infopath/2007/PartnerControls">
+  <documentManagement/>
+</p:properties>
 </file>
 
 <file path=customXml/item2.xml><?xml version="1.0" encoding="utf-8"?>
@@ -9930,15 +9863,19 @@
 </file>
 
 <file path=customXml/item3.xml><?xml version="1.0" encoding="utf-8"?>
-<p:properties xmlns:p="http://schemas.microsoft.com/office/2006/metadata/properties" xmlns:xsi="http://www.w3.org/2001/XMLSchema-instance" xmlns:pc="http://schemas.microsoft.com/office/infopath/2007/PartnerControls">
-  <documentManagement/>
-</p:properties>
+<?mso-contentType ?>
+<FormTemplates xmlns="http://schemas.microsoft.com/sharepoint/v3/contenttype/forms">
+  <Display>DocumentLibraryForm</Display>
+  <Edit>DocumentLibraryForm</Edit>
+  <New>DocumentLibraryForm</New>
+</FormTemplates>
 </file>
 
 <file path=customXml/itemProps1.xml><?xml version="1.0" encoding="utf-8"?>
-<ds:datastoreItem xmlns:ds="http://schemas.openxmlformats.org/officeDocument/2006/customXml" ds:itemID="{8851E5CF-65F3-4B6D-B6D8-231F8802F366}">
+<ds:datastoreItem xmlns:ds="http://schemas.openxmlformats.org/officeDocument/2006/customXml" ds:itemID="{C0F5A8F3-8487-4EDC-8A49-0AD254D9DB2B}">
   <ds:schemaRefs>
-    <ds:schemaRef ds:uri="http://schemas.microsoft.com/sharepoint/v3/contenttype/forms"/>
+    <ds:schemaRef ds:uri="http://schemas.microsoft.com/office/2006/metadata/properties"/>
+    <ds:schemaRef ds:uri="http://schemas.microsoft.com/office/infopath/2007/PartnerControls"/>
   </ds:schemaRefs>
 </ds:datastoreItem>
 </file>
@@ -9962,10 +9899,9 @@
 </file>
 
 <file path=customXml/itemProps3.xml><?xml version="1.0" encoding="utf-8"?>
-<ds:datastoreItem xmlns:ds="http://schemas.openxmlformats.org/officeDocument/2006/customXml" ds:itemID="{C0F5A8F3-8487-4EDC-8A49-0AD254D9DB2B}">
+<ds:datastoreItem xmlns:ds="http://schemas.openxmlformats.org/officeDocument/2006/customXml" ds:itemID="{8851E5CF-65F3-4B6D-B6D8-231F8802F366}">
   <ds:schemaRefs>
-    <ds:schemaRef ds:uri="http://schemas.microsoft.com/office/2006/metadata/properties"/>
-    <ds:schemaRef ds:uri="http://schemas.microsoft.com/office/infopath/2007/PartnerControls"/>
+    <ds:schemaRef ds:uri="http://schemas.microsoft.com/sharepoint/v3/contenttype/forms"/>
   </ds:schemaRefs>
 </ds:datastoreItem>
 </file>
</xml_diff>